<commit_message>
Oppdatering av Treningsøvelser doc
</commit_message>
<xml_diff>
--- a/Dokumenter Ida/Treningsøvelser med bilder.docx
+++ b/Dokumenter Ida/Treningsøvelser med bilder.docx
@@ -3,7 +3,15 @@
 <w:document xmlns:wpc="http://schemas.microsoft.com/office/word/2010/wordprocessingCanvas" xmlns:mo="http://schemas.microsoft.com/office/mac/office/2008/main" xmlns:mc="http://schemas.openxmlformats.org/markup-compatibility/2006" xmlns:mv="urn:schemas-microsoft-com:mac:vml" xmlns:o="urn:schemas-microsoft-com:office:office" xmlns:r="http://schemas.openxmlformats.org/officeDocument/2006/relationships" xmlns:m="http://schemas.openxmlformats.org/officeDocument/2006/math" xmlns:v="urn:schemas-microsoft-com:vml" xmlns:wp14="http://schemas.microsoft.com/office/word/2010/wordprocessingDrawing" xmlns:wp="http://schemas.openxmlformats.org/drawingml/2006/wordprocessingDrawing" xmlns:w10="urn:schemas-microsoft-com:office:word" xmlns:w="http://schemas.openxmlformats.org/wordprocessingml/2006/main" xmlns:w14="http://schemas.microsoft.com/office/word/2010/wordml" xmlns:wpg="http://schemas.microsoft.com/office/word/2010/wordprocessingGroup" xmlns:wpi="http://schemas.microsoft.com/office/word/2010/wordprocessingInk" xmlns:wne="http://schemas.microsoft.com/office/word/2006/wordml" xmlns:wps="http://schemas.microsoft.com/office/word/2010/wordprocessingShape" mc:Ignorable="w14 wp14">
   <w:body>
     <w:p>
-      <w:r>
+      <w:pPr>
+        <w:rPr>
+          <w:u w:val="single"/>
+        </w:rPr>
+      </w:pPr>
+      <w:r>
+        <w:rPr>
+          <w:u w:val="single"/>
+        </w:rPr>
         <w:t>Generelt om trening:</w:t>
       </w:r>
     </w:p>
@@ -25,9 +33,194 @@
       </w:r>
       <w:r>
         <w:t>.</w:t>
+      </w:r>
+    </w:p>
+    <w:p>
+      <w:r>
+        <w:t xml:space="preserve">Det er viktig å kombinere med både styrke og kondisjon for å få litt variert trening, og at man har hviledager for å la kroppen få </w:t>
+      </w:r>
+    </w:p>
+    <w:p/>
+    <w:p>
+      <w:r>
+        <w:t>Kondisjonstrening:</w:t>
+      </w:r>
+    </w:p>
+    <w:p>
+      <w:r>
+        <w:t>15/15 intervall</w:t>
+      </w:r>
+    </w:p>
+    <w:p>
+      <w:pPr>
+        <w:pStyle w:val="ListParagraph"/>
+        <w:numPr>
+          <w:ilvl w:val="0"/>
+          <w:numId w:val="2"/>
+        </w:numPr>
+      </w:pPr>
+      <w:r>
+        <w:t>Oppvarming i 5min, deretter har man 15 arbeidsperioder, hvor man har 14 hvileperioder mellom hver arbeidsperiode. Arbeidsperiode er på 45sekunder, mens man trår av mølla i hvileperiodene. Deretter har man 2min pause etter fullførte 15 arbeidsperioder. Hvor man etter disse to minuttene avslutter med 5 arbeidsperioder, med 4 hvileperioder som igjen er mellom hver arbeidsperiode.</w:t>
+      </w:r>
+    </w:p>
+    <w:p>
+      <w:pPr>
+        <w:pStyle w:val="ListParagraph"/>
+        <w:numPr>
+          <w:ilvl w:val="0"/>
+          <w:numId w:val="2"/>
+        </w:numPr>
+      </w:pPr>
+      <w:r>
+        <w:t>Evt så kan man ha 20 arbeidsperioder, med 19 hvileperioder, for så å ha 2min pause, og avslutter med 5 arbeidsperioder, med 4 hvileperioder.</w:t>
+      </w:r>
+    </w:p>
+    <w:p>
+      <w:pPr>
+        <w:pStyle w:val="ListParagraph"/>
+        <w:numPr>
+          <w:ilvl w:val="0"/>
+          <w:numId w:val="2"/>
+        </w:numPr>
+      </w:pPr>
+      <w:r>
+        <w:t>Etter 5min oppvarming har man en start hastighet, evt 9</w:t>
+      </w:r>
+    </w:p>
+    <w:p>
+      <w:pPr>
+        <w:pStyle w:val="ListParagraph"/>
+        <w:numPr>
+          <w:ilvl w:val="0"/>
+          <w:numId w:val="2"/>
+        </w:numPr>
+      </w:pPr>
+      <w:r>
+        <w:t xml:space="preserve">For hver fullførte arbeidsperiode, så øker man hastigheten med 0.2, slik at etter første arbeidsperiode med hastighet </w:t>
       </w:r>
       <w:bookmarkStart w:id="0" w:name="_GoBack"/>
       <w:bookmarkEnd w:id="0"/>
+      <w:r>
+        <w:t>9.0, så starter man den andre arbeidsperioden med hastigheten 9.2</w:t>
+      </w:r>
+    </w:p>
+    <w:p>
+      <w:r>
+        <w:t>4x4 intervall</w:t>
+      </w:r>
+    </w:p>
+    <w:p>
+      <w:pPr>
+        <w:pStyle w:val="ListParagraph"/>
+        <w:numPr>
+          <w:ilvl w:val="0"/>
+          <w:numId w:val="1"/>
+        </w:numPr>
+        <w:rPr>
+          <w:rFonts w:cs="Helvetica Neue"/>
+          <w:color w:val="262626"/>
+          <w:lang w:val="en-US"/>
+        </w:rPr>
+      </w:pPr>
+      <w:r>
+        <w:rPr>
+          <w:rFonts w:cs="Helvetica Neue"/>
+          <w:color w:val="262626"/>
+          <w:lang w:val="en-US"/>
+        </w:rPr>
+        <w:t>Oppvarming i 5-10 minutter, deretter 4 harde arbeidsperioder, hver på 4 minutter, 2 minutter hvileperiode mellom arbeidsperiodene. Intensiteten skal være høy (opp mot 85-95% av makspuls), og tempoet skal helst være omtrent likt i alle arbeidsperiodene.</w:t>
+      </w:r>
+    </w:p>
+    <w:p>
+      <w:r>
+        <w:t>Langløping</w:t>
+      </w:r>
+    </w:p>
+    <w:p>
+      <w:pPr>
+        <w:pStyle w:val="ListParagraph"/>
+        <w:numPr>
+          <w:ilvl w:val="0"/>
+          <w:numId w:val="1"/>
+        </w:numPr>
+      </w:pPr>
+      <w:r>
+        <w:t>Løper/jogger med rolig tempo, og øker intensiteten for hver langløping</w:t>
+      </w:r>
+    </w:p>
+    <w:p>
+      <w:pPr>
+        <w:pStyle w:val="ListParagraph"/>
+        <w:numPr>
+          <w:ilvl w:val="0"/>
+          <w:numId w:val="1"/>
+        </w:numPr>
+      </w:pPr>
+      <w:r>
+        <w:t>Viktig at man starter økten rolig for å klare å fullføre totalt for eksempel en times økt.</w:t>
+      </w:r>
+    </w:p>
+    <w:p>
+      <w:pPr>
+        <w:pStyle w:val="ListParagraph"/>
+        <w:numPr>
+          <w:ilvl w:val="0"/>
+          <w:numId w:val="1"/>
+        </w:numPr>
+      </w:pPr>
+      <w:r>
+        <w:t>For hver økt, om man øker intensiteten, så vil man da få en lengre distanse for hver gang.</w:t>
+      </w:r>
+    </w:p>
+    <w:p>
+      <w:r>
+        <w:t>Spinning</w:t>
+      </w:r>
+    </w:p>
+    <w:p>
+      <w:pPr>
+        <w:pStyle w:val="ListParagraph"/>
+        <w:numPr>
+          <w:ilvl w:val="0"/>
+          <w:numId w:val="1"/>
+        </w:numPr>
+      </w:pPr>
+      <w:r>
+        <w:t>Ved å dra på timer, så kan man variere mellom intervall og langkjøring her også</w:t>
+      </w:r>
+    </w:p>
+    <w:p>
+      <w:pPr>
+        <w:pStyle w:val="ListParagraph"/>
+        <w:numPr>
+          <w:ilvl w:val="0"/>
+          <w:numId w:val="1"/>
+        </w:numPr>
+      </w:pPr>
+      <w:r>
+        <w:t>Intervall – da har man ”topper” hvor man har en høy intensitet, hvor man gir alt, også har man en pause mellom hver ”topp” som er på ca 1min.</w:t>
+      </w:r>
+    </w:p>
+    <w:p>
+      <w:pPr>
+        <w:pStyle w:val="ListParagraph"/>
+        <w:numPr>
+          <w:ilvl w:val="0"/>
+          <w:numId w:val="1"/>
+        </w:numPr>
+      </w:pPr>
+      <w:r>
+        <w:t>Ved</w:t>
+      </w:r>
+      <w:r>
+        <w:t xml:space="preserve"> langkjøring, så holder man en </w:t>
+      </w:r>
+      <w:r>
+        <w:t>jevn intensitet, hvor det varierer mellom</w:t>
+      </w:r>
+      <w:r>
+        <w:t xml:space="preserve"> å ”stå” og ”sitte” på setet, og variasjon mellom bakke (høy motstand, sakte tråkk) og sletter (lavere motstand, raske tråkk)</w:t>
+      </w:r>
     </w:p>
     <w:p/>
     <w:p/>
@@ -41,6 +234,7 @@
           <w:noProof/>
           <w:lang w:val="en-US"/>
         </w:rPr>
+        <w:lastRenderedPageBreak/>
         <w:drawing>
           <wp:inline distT="0" distB="0" distL="0" distR="0" wp14:anchorId="207058C8" wp14:editId="110AB824">
             <wp:extent cx="3292631" cy="1943100"/>
@@ -59,7 +253,7 @@
                     </pic:cNvPicPr>
                   </pic:nvPicPr>
                   <pic:blipFill>
-                    <a:blip r:embed="rId5">
+                    <a:blip r:embed="rId6">
                       <a:extLst>
                         <a:ext uri="{28A0092B-C50C-407E-A947-70E740481C1C}">
                           <a14:useLocalDpi xmlns:a14="http://schemas.microsoft.com/office/drawing/2010/main" val="0"/>
@@ -95,13 +289,8 @@
       <w:pPr>
         <w:outlineLvl w:val="0"/>
       </w:pPr>
-      <w:proofErr w:type="spellStart"/>
-      <w:r>
-        <w:t>Squats</w:t>
-      </w:r>
-      <w:proofErr w:type="spellEnd"/>
-      <w:r>
-        <w:t xml:space="preserve"> med vekter</w:t>
+      <w:r>
+        <w:t>Squats med vekter</w:t>
       </w:r>
     </w:p>
     <w:p>
@@ -140,7 +329,7 @@
                     </pic:cNvPicPr>
                   </pic:nvPicPr>
                   <pic:blipFill>
-                    <a:blip r:embed="rId6">
+                    <a:blip r:embed="rId7">
                       <a:extLst>
                         <a:ext uri="{28A0092B-C50C-407E-A947-70E740481C1C}">
                           <a14:useLocalDpi xmlns:a14="http://schemas.microsoft.com/office/drawing/2010/main" val="0"/>
@@ -198,7 +387,6 @@
           <w:noProof/>
           <w:lang w:val="en-US"/>
         </w:rPr>
-        <w:lastRenderedPageBreak/>
         <w:drawing>
           <wp:inline distT="0" distB="0" distL="0" distR="0" wp14:anchorId="4C3AA667" wp14:editId="010E9BFB">
             <wp:extent cx="2308616" cy="2570014"/>
@@ -217,7 +405,7 @@
                     </pic:cNvPicPr>
                   </pic:nvPicPr>
                   <pic:blipFill>
-                    <a:blip r:embed="rId7">
+                    <a:blip r:embed="rId8">
                       <a:extLst>
                         <a:ext uri="{28A0092B-C50C-407E-A947-70E740481C1C}">
                           <a14:useLocalDpi xmlns:a14="http://schemas.microsoft.com/office/drawing/2010/main" val="0"/>
@@ -254,25 +442,12 @@
         <w:outlineLvl w:val="0"/>
       </w:pPr>
       <w:r>
-        <w:t xml:space="preserve">Push </w:t>
-      </w:r>
-      <w:proofErr w:type="spellStart"/>
-      <w:r>
-        <w:t>ups</w:t>
-      </w:r>
-      <w:proofErr w:type="spellEnd"/>
-    </w:p>
-    <w:p>
-      <w:r>
-        <w:t xml:space="preserve">Denne er bra for </w:t>
-      </w:r>
-      <w:proofErr w:type="spellStart"/>
-      <w:r>
-        <w:t>amrer</w:t>
-      </w:r>
-      <w:proofErr w:type="spellEnd"/>
-      <w:r>
-        <w:t xml:space="preserve"> og rygg, hvor man kan bruke kun sin egen kroppsvekt, eller om man ønsker en tyngre øvelse, så kan man legge vekt på ryggen.</w:t>
+        <w:t>Push ups</w:t>
+      </w:r>
+    </w:p>
+    <w:p>
+      <w:r>
+        <w:t>Denne er bra for amrer og rygg, hvor man kan bruke kun sin egen kroppsvekt, eller om man ønsker en tyngre øvelse, så kan man legge vekt på ryggen.</w:t>
       </w:r>
     </w:p>
     <w:p>
@@ -305,7 +480,7 @@
                     </pic:cNvPicPr>
                   </pic:nvPicPr>
                   <pic:blipFill>
-                    <a:blip r:embed="rId8">
+                    <a:blip r:embed="rId9">
                       <a:extLst>
                         <a:ext uri="{28A0092B-C50C-407E-A947-70E740481C1C}">
                           <a14:useLocalDpi xmlns:a14="http://schemas.microsoft.com/office/drawing/2010/main" val="0"/>
@@ -349,7 +524,6 @@
           <w:noProof/>
           <w:lang w:val="en-US"/>
         </w:rPr>
-        <w:lastRenderedPageBreak/>
         <w:drawing>
           <wp:inline distT="0" distB="0" distL="0" distR="0" wp14:anchorId="54CF882A" wp14:editId="38A79604">
             <wp:extent cx="5270500" cy="3057243"/>
@@ -368,7 +542,7 @@
                     </pic:cNvPicPr>
                   </pic:nvPicPr>
                   <pic:blipFill>
-                    <a:blip r:embed="rId9">
+                    <a:blip r:embed="rId10">
                       <a:extLst>
                         <a:ext uri="{28A0092B-C50C-407E-A947-70E740481C1C}">
                           <a14:useLocalDpi xmlns:a14="http://schemas.microsoft.com/office/drawing/2010/main" val="0"/>
@@ -442,7 +616,7 @@
                     </pic:cNvPicPr>
                   </pic:nvPicPr>
                   <pic:blipFill>
-                    <a:blip r:embed="rId10">
+                    <a:blip r:embed="rId11">
                       <a:extLst>
                         <a:ext uri="{28A0092B-C50C-407E-A947-70E740481C1C}">
                           <a14:useLocalDpi xmlns:a14="http://schemas.microsoft.com/office/drawing/2010/main" val="0"/>
@@ -479,15 +653,7 @@
         <w:outlineLvl w:val="0"/>
       </w:pPr>
       <w:r>
-        <w:t xml:space="preserve">Situps med </w:t>
-      </w:r>
-      <w:proofErr w:type="spellStart"/>
-      <w:r>
-        <w:t>Bosu</w:t>
-      </w:r>
-      <w:proofErr w:type="spellEnd"/>
-      <w:r>
-        <w:t xml:space="preserve"> ball</w:t>
+        <w:t>Situps med Bosu ball</w:t>
       </w:r>
     </w:p>
     <w:p>
@@ -503,7 +669,6 @@
           <w:noProof/>
           <w:lang w:val="en-US"/>
         </w:rPr>
-        <w:lastRenderedPageBreak/>
         <w:drawing>
           <wp:inline distT="0" distB="0" distL="0" distR="0" wp14:anchorId="0B3DC2CC" wp14:editId="50187219">
             <wp:extent cx="4705613" cy="2350213"/>
@@ -522,7 +687,7 @@
                     </pic:cNvPicPr>
                   </pic:nvPicPr>
                   <pic:blipFill>
-                    <a:blip r:embed="rId11">
+                    <a:blip r:embed="rId12">
                       <a:extLst>
                         <a:ext uri="{28A0092B-C50C-407E-A947-70E740481C1C}">
                           <a14:useLocalDpi xmlns:a14="http://schemas.microsoft.com/office/drawing/2010/main" val="0"/>
@@ -555,7 +720,7 @@
       </w:r>
     </w:p>
     <w:p>
-      <w:hyperlink r:id="rId12" w:history="1">
+      <w:hyperlink r:id="rId13" w:history="1">
         <w:r>
           <w:rPr>
             <w:rStyle w:val="Hyperlink"/>
@@ -596,7 +761,7 @@
                     </pic:cNvPicPr>
                   </pic:nvPicPr>
                   <pic:blipFill>
-                    <a:blip r:embed="rId13">
+                    <a:blip r:embed="rId14">
                       <a:extLst>
                         <a:ext uri="{28A0092B-C50C-407E-A947-70E740481C1C}">
                           <a14:useLocalDpi xmlns:a14="http://schemas.microsoft.com/office/drawing/2010/main" val="0"/>
@@ -632,13 +797,8 @@
       <w:pPr>
         <w:outlineLvl w:val="0"/>
       </w:pPr>
-      <w:proofErr w:type="spellStart"/>
-      <w:r>
-        <w:t>Sidehev</w:t>
-      </w:r>
-      <w:proofErr w:type="spellEnd"/>
-      <w:r>
-        <w:t xml:space="preserve"> mage</w:t>
+      <w:r>
+        <w:t>Sidehev mage</w:t>
       </w:r>
     </w:p>
     <w:p/>
@@ -649,7 +809,6 @@
           <w:noProof/>
           <w:lang w:val="en-US"/>
         </w:rPr>
-        <w:lastRenderedPageBreak/>
         <w:drawing>
           <wp:inline distT="0" distB="0" distL="0" distR="0" wp14:anchorId="0D9E0AD4" wp14:editId="20306EDE">
             <wp:extent cx="3267075" cy="2486660"/>
@@ -668,7 +827,7 @@
                     </pic:cNvPicPr>
                   </pic:nvPicPr>
                   <pic:blipFill>
-                    <a:blip r:embed="rId14">
+                    <a:blip r:embed="rId15">
                       <a:extLst>
                         <a:ext uri="{28A0092B-C50C-407E-A947-70E740481C1C}">
                           <a14:useLocalDpi xmlns:a14="http://schemas.microsoft.com/office/drawing/2010/main" val="0"/>
@@ -734,7 +893,7 @@
                     </pic:cNvPicPr>
                   </pic:nvPicPr>
                   <pic:blipFill>
-                    <a:blip r:embed="rId15">
+                    <a:blip r:embed="rId16">
                       <a:extLst>
                         <a:ext uri="{28A0092B-C50C-407E-A947-70E740481C1C}">
                           <a14:useLocalDpi xmlns:a14="http://schemas.microsoft.com/office/drawing/2010/main" val="0"/>
@@ -771,13 +930,8 @@
         <w:outlineLvl w:val="0"/>
       </w:pPr>
       <w:r>
-        <w:t xml:space="preserve">Løft med </w:t>
-      </w:r>
-      <w:proofErr w:type="spellStart"/>
-      <w:r>
-        <w:t>step</w:t>
-      </w:r>
-      <w:proofErr w:type="spellEnd"/>
+        <w:t>Løft med step</w:t>
+      </w:r>
     </w:p>
     <w:p/>
     <w:p>
@@ -805,7 +959,7 @@
                     </pic:cNvPicPr>
                   </pic:nvPicPr>
                   <pic:blipFill>
-                    <a:blip r:embed="rId16">
+                    <a:blip r:embed="rId17">
                       <a:extLst>
                         <a:ext uri="{28A0092B-C50C-407E-A947-70E740481C1C}">
                           <a14:useLocalDpi xmlns:a14="http://schemas.microsoft.com/office/drawing/2010/main" val="0"/>
@@ -853,7 +1007,6 @@
           <w:noProof/>
           <w:lang w:val="en-US"/>
         </w:rPr>
-        <w:lastRenderedPageBreak/>
         <w:drawing>
           <wp:inline distT="0" distB="0" distL="0" distR="0" wp14:anchorId="53688883" wp14:editId="7BAD03BE">
             <wp:extent cx="5270500" cy="2625883"/>
@@ -872,7 +1025,7 @@
                     </pic:cNvPicPr>
                   </pic:nvPicPr>
                   <pic:blipFill>
-                    <a:blip r:embed="rId17">
+                    <a:blip r:embed="rId18">
                       <a:extLst>
                         <a:ext uri="{28A0092B-C50C-407E-A947-70E740481C1C}">
                           <a14:useLocalDpi xmlns:a14="http://schemas.microsoft.com/office/drawing/2010/main" val="0"/>
@@ -908,13 +1061,8 @@
       <w:pPr>
         <w:outlineLvl w:val="0"/>
       </w:pPr>
-      <w:proofErr w:type="spellStart"/>
-      <w:r>
-        <w:t>Armstrekk</w:t>
-      </w:r>
-      <w:proofErr w:type="spellEnd"/>
-      <w:r>
-        <w:t xml:space="preserve"> med vekter</w:t>
+      <w:r>
+        <w:t>Armstrekk med vekter</w:t>
       </w:r>
     </w:p>
     <w:p/>
@@ -943,7 +1091,7 @@
                     </pic:cNvPicPr>
                   </pic:nvPicPr>
                   <pic:blipFill>
-                    <a:blip r:embed="rId18">
+                    <a:blip r:embed="rId19">
                       <a:extLst>
                         <a:ext uri="{28A0092B-C50C-407E-A947-70E740481C1C}">
                           <a14:useLocalDpi xmlns:a14="http://schemas.microsoft.com/office/drawing/2010/main" val="0"/>
@@ -980,11 +1128,9 @@
       <w:pPr>
         <w:outlineLvl w:val="0"/>
       </w:pPr>
-      <w:proofErr w:type="spellStart"/>
       <w:r>
         <w:t>Quadruped</w:t>
       </w:r>
-      <w:proofErr w:type="spellEnd"/>
     </w:p>
     <w:p/>
     <w:p>
@@ -994,7 +1140,6 @@
           <w:noProof/>
           <w:lang w:val="en-US"/>
         </w:rPr>
-        <w:lastRenderedPageBreak/>
         <w:drawing>
           <wp:inline distT="0" distB="0" distL="0" distR="0" wp14:anchorId="4D27AA5E" wp14:editId="2AF0E0B9">
             <wp:extent cx="5270500" cy="2640657"/>
@@ -1013,7 +1158,7 @@
                     </pic:cNvPicPr>
                   </pic:nvPicPr>
                   <pic:blipFill>
-                    <a:blip r:embed="rId19">
+                    <a:blip r:embed="rId20">
                       <a:extLst>
                         <a:ext uri="{28A0092B-C50C-407E-A947-70E740481C1C}">
                           <a14:useLocalDpi xmlns:a14="http://schemas.microsoft.com/office/drawing/2010/main" val="0"/>
@@ -1076,7 +1221,7 @@
                     </pic:cNvPicPr>
                   </pic:nvPicPr>
                   <pic:blipFill>
-                    <a:blip r:embed="rId20">
+                    <a:blip r:embed="rId21">
                       <a:extLst>
                         <a:ext uri="{28A0092B-C50C-407E-A947-70E740481C1C}">
                           <a14:useLocalDpi xmlns:a14="http://schemas.microsoft.com/office/drawing/2010/main" val="0"/>
@@ -1134,7 +1279,7 @@
                     </pic:cNvPicPr>
                   </pic:nvPicPr>
                   <pic:blipFill>
-                    <a:blip r:embed="rId21">
+                    <a:blip r:embed="rId22">
                       <a:extLst>
                         <a:ext uri="{28A0092B-C50C-407E-A947-70E740481C1C}">
                           <a14:useLocalDpi xmlns:a14="http://schemas.microsoft.com/office/drawing/2010/main" val="0"/>
@@ -1171,13 +1316,8 @@
         <w:outlineLvl w:val="0"/>
       </w:pPr>
       <w:r>
-        <w:t xml:space="preserve">Liggende </w:t>
-      </w:r>
-      <w:proofErr w:type="spellStart"/>
-      <w:r>
-        <w:t>benløft</w:t>
-      </w:r>
-      <w:proofErr w:type="spellEnd"/>
+        <w:t>Liggende benløft</w:t>
+      </w:r>
     </w:p>
     <w:p/>
     <w:p>
@@ -1205,7 +1345,7 @@
                     </pic:cNvPicPr>
                   </pic:nvPicPr>
                   <pic:blipFill>
-                    <a:blip r:embed="rId22">
+                    <a:blip r:embed="rId23">
                       <a:extLst>
                         <a:ext uri="{28A0092B-C50C-407E-A947-70E740481C1C}">
                           <a14:useLocalDpi xmlns:a14="http://schemas.microsoft.com/office/drawing/2010/main" val="0"/>
@@ -1238,11 +1378,9 @@
       </w:r>
     </w:p>
     <w:p>
-      <w:proofErr w:type="spellStart"/>
       <w:r>
         <w:t>rygghev</w:t>
       </w:r>
-      <w:proofErr w:type="spellEnd"/>
     </w:p>
     <w:p/>
     <w:p>
@@ -1252,7 +1390,6 @@
           <w:noProof/>
           <w:lang w:val="en-US"/>
         </w:rPr>
-        <w:lastRenderedPageBreak/>
         <w:drawing>
           <wp:inline distT="0" distB="0" distL="0" distR="0" wp14:anchorId="4FD0F657" wp14:editId="5A2ACC50">
             <wp:extent cx="5270500" cy="3061396"/>
@@ -1271,7 +1408,7 @@
                     </pic:cNvPicPr>
                   </pic:nvPicPr>
                   <pic:blipFill>
-                    <a:blip r:embed="rId23">
+                    <a:blip r:embed="rId24">
                       <a:extLst>
                         <a:ext uri="{28A0092B-C50C-407E-A947-70E740481C1C}">
                           <a14:useLocalDpi xmlns:a14="http://schemas.microsoft.com/office/drawing/2010/main" val="0"/>
@@ -1304,13 +1441,8 @@
       </w:r>
     </w:p>
     <w:p>
-      <w:proofErr w:type="spellStart"/>
-      <w:r>
-        <w:t>trx</w:t>
-      </w:r>
-      <w:proofErr w:type="spellEnd"/>
-      <w:r>
-        <w:t xml:space="preserve"> mage øvelse</w:t>
+      <w:r>
+        <w:t>trx mage øvelse</w:t>
       </w:r>
     </w:p>
     <w:p/>
@@ -1322,6 +1454,244 @@
     </w:sectPr>
   </w:body>
 </w:document>
+</file>
+
+<file path=word/numbering.xml><?xml version="1.0" encoding="utf-8"?>
+<w:numbering xmlns:wpc="http://schemas.microsoft.com/office/word/2010/wordprocessingCanvas" xmlns:mo="http://schemas.microsoft.com/office/mac/office/2008/main" xmlns:mc="http://schemas.openxmlformats.org/markup-compatibility/2006" xmlns:mv="urn:schemas-microsoft-com:mac:vml" xmlns:o="urn:schemas-microsoft-com:office:office" xmlns:r="http://schemas.openxmlformats.org/officeDocument/2006/relationships" xmlns:m="http://schemas.openxmlformats.org/officeDocument/2006/math" xmlns:v="urn:schemas-microsoft-com:vml" xmlns:wp14="http://schemas.microsoft.com/office/word/2010/wordprocessingDrawing" xmlns:wp="http://schemas.openxmlformats.org/drawingml/2006/wordprocessingDrawing" xmlns:w10="urn:schemas-microsoft-com:office:word" xmlns:w="http://schemas.openxmlformats.org/wordprocessingml/2006/main" xmlns:w14="http://schemas.microsoft.com/office/word/2010/wordml" xmlns:wpg="http://schemas.microsoft.com/office/word/2010/wordprocessingGroup" xmlns:wpi="http://schemas.microsoft.com/office/word/2010/wordprocessingInk" xmlns:wne="http://schemas.microsoft.com/office/word/2006/wordml" xmlns:wps="http://schemas.microsoft.com/office/word/2010/wordprocessingShape" mc:Ignorable="w14 wp14">
+  <w:abstractNum w:abstractNumId="0">
+    <w:nsid w:val="2FC54D94"/>
+    <w:multiLevelType w:val="hybridMultilevel"/>
+    <w:tmpl w:val="327ABD2E"/>
+    <w:lvl w:ilvl="0" w:tplc="8C40EC26">
+      <w:start w:val="1"/>
+      <w:numFmt w:val="bullet"/>
+      <w:lvlText w:val="-"/>
+      <w:lvlJc w:val="left"/>
+      <w:pPr>
+        <w:ind w:left="720" w:hanging="360"/>
+      </w:pPr>
+      <w:rPr>
+        <w:rFonts w:ascii="Cambria" w:eastAsiaTheme="minorEastAsia" w:hAnsi="Cambria" w:cstheme="minorBidi" w:hint="default"/>
+      </w:rPr>
+    </w:lvl>
+    <w:lvl w:ilvl="1" w:tplc="04090003" w:tentative="1">
+      <w:start w:val="1"/>
+      <w:numFmt w:val="bullet"/>
+      <w:lvlText w:val="o"/>
+      <w:lvlJc w:val="left"/>
+      <w:pPr>
+        <w:ind w:left="1440" w:hanging="360"/>
+      </w:pPr>
+      <w:rPr>
+        <w:rFonts w:ascii="Courier New" w:hAnsi="Courier New" w:hint="default"/>
+      </w:rPr>
+    </w:lvl>
+    <w:lvl w:ilvl="2" w:tplc="04090005" w:tentative="1">
+      <w:start w:val="1"/>
+      <w:numFmt w:val="bullet"/>
+      <w:lvlText w:val=""/>
+      <w:lvlJc w:val="left"/>
+      <w:pPr>
+        <w:ind w:left="2160" w:hanging="360"/>
+      </w:pPr>
+      <w:rPr>
+        <w:rFonts w:ascii="Wingdings" w:hAnsi="Wingdings" w:hint="default"/>
+      </w:rPr>
+    </w:lvl>
+    <w:lvl w:ilvl="3" w:tplc="04090001" w:tentative="1">
+      <w:start w:val="1"/>
+      <w:numFmt w:val="bullet"/>
+      <w:lvlText w:val=""/>
+      <w:lvlJc w:val="left"/>
+      <w:pPr>
+        <w:ind w:left="2880" w:hanging="360"/>
+      </w:pPr>
+      <w:rPr>
+        <w:rFonts w:ascii="Symbol" w:hAnsi="Symbol" w:hint="default"/>
+      </w:rPr>
+    </w:lvl>
+    <w:lvl w:ilvl="4" w:tplc="04090003" w:tentative="1">
+      <w:start w:val="1"/>
+      <w:numFmt w:val="bullet"/>
+      <w:lvlText w:val="o"/>
+      <w:lvlJc w:val="left"/>
+      <w:pPr>
+        <w:ind w:left="3600" w:hanging="360"/>
+      </w:pPr>
+      <w:rPr>
+        <w:rFonts w:ascii="Courier New" w:hAnsi="Courier New" w:hint="default"/>
+      </w:rPr>
+    </w:lvl>
+    <w:lvl w:ilvl="5" w:tplc="04090005" w:tentative="1">
+      <w:start w:val="1"/>
+      <w:numFmt w:val="bullet"/>
+      <w:lvlText w:val=""/>
+      <w:lvlJc w:val="left"/>
+      <w:pPr>
+        <w:ind w:left="4320" w:hanging="360"/>
+      </w:pPr>
+      <w:rPr>
+        <w:rFonts w:ascii="Wingdings" w:hAnsi="Wingdings" w:hint="default"/>
+      </w:rPr>
+    </w:lvl>
+    <w:lvl w:ilvl="6" w:tplc="04090001" w:tentative="1">
+      <w:start w:val="1"/>
+      <w:numFmt w:val="bullet"/>
+      <w:lvlText w:val=""/>
+      <w:lvlJc w:val="left"/>
+      <w:pPr>
+        <w:ind w:left="5040" w:hanging="360"/>
+      </w:pPr>
+      <w:rPr>
+        <w:rFonts w:ascii="Symbol" w:hAnsi="Symbol" w:hint="default"/>
+      </w:rPr>
+    </w:lvl>
+    <w:lvl w:ilvl="7" w:tplc="04090003" w:tentative="1">
+      <w:start w:val="1"/>
+      <w:numFmt w:val="bullet"/>
+      <w:lvlText w:val="o"/>
+      <w:lvlJc w:val="left"/>
+      <w:pPr>
+        <w:ind w:left="5760" w:hanging="360"/>
+      </w:pPr>
+      <w:rPr>
+        <w:rFonts w:ascii="Courier New" w:hAnsi="Courier New" w:hint="default"/>
+      </w:rPr>
+    </w:lvl>
+    <w:lvl w:ilvl="8" w:tplc="04090005" w:tentative="1">
+      <w:start w:val="1"/>
+      <w:numFmt w:val="bullet"/>
+      <w:lvlText w:val=""/>
+      <w:lvlJc w:val="left"/>
+      <w:pPr>
+        <w:ind w:left="6480" w:hanging="360"/>
+      </w:pPr>
+      <w:rPr>
+        <w:rFonts w:ascii="Wingdings" w:hAnsi="Wingdings" w:hint="default"/>
+      </w:rPr>
+    </w:lvl>
+  </w:abstractNum>
+  <w:abstractNum w:abstractNumId="1">
+    <w:nsid w:val="650B18A8"/>
+    <w:multiLevelType w:val="hybridMultilevel"/>
+    <w:tmpl w:val="4B289D78"/>
+    <w:lvl w:ilvl="0" w:tplc="1DC2DAA4">
+      <w:start w:val="1"/>
+      <w:numFmt w:val="bullet"/>
+      <w:lvlText w:val="-"/>
+      <w:lvlJc w:val="left"/>
+      <w:pPr>
+        <w:ind w:left="720" w:hanging="360"/>
+      </w:pPr>
+      <w:rPr>
+        <w:rFonts w:ascii="Cambria" w:eastAsiaTheme="minorEastAsia" w:hAnsi="Cambria" w:cstheme="minorBidi" w:hint="default"/>
+        <w:color w:val="auto"/>
+      </w:rPr>
+    </w:lvl>
+    <w:lvl w:ilvl="1" w:tplc="04090003" w:tentative="1">
+      <w:start w:val="1"/>
+      <w:numFmt w:val="bullet"/>
+      <w:lvlText w:val="o"/>
+      <w:lvlJc w:val="left"/>
+      <w:pPr>
+        <w:ind w:left="1440" w:hanging="360"/>
+      </w:pPr>
+      <w:rPr>
+        <w:rFonts w:ascii="Courier New" w:hAnsi="Courier New" w:hint="default"/>
+      </w:rPr>
+    </w:lvl>
+    <w:lvl w:ilvl="2" w:tplc="04090005" w:tentative="1">
+      <w:start w:val="1"/>
+      <w:numFmt w:val="bullet"/>
+      <w:lvlText w:val=""/>
+      <w:lvlJc w:val="left"/>
+      <w:pPr>
+        <w:ind w:left="2160" w:hanging="360"/>
+      </w:pPr>
+      <w:rPr>
+        <w:rFonts w:ascii="Wingdings" w:hAnsi="Wingdings" w:hint="default"/>
+      </w:rPr>
+    </w:lvl>
+    <w:lvl w:ilvl="3" w:tplc="04090001" w:tentative="1">
+      <w:start w:val="1"/>
+      <w:numFmt w:val="bullet"/>
+      <w:lvlText w:val=""/>
+      <w:lvlJc w:val="left"/>
+      <w:pPr>
+        <w:ind w:left="2880" w:hanging="360"/>
+      </w:pPr>
+      <w:rPr>
+        <w:rFonts w:ascii="Symbol" w:hAnsi="Symbol" w:hint="default"/>
+      </w:rPr>
+    </w:lvl>
+    <w:lvl w:ilvl="4" w:tplc="04090003" w:tentative="1">
+      <w:start w:val="1"/>
+      <w:numFmt w:val="bullet"/>
+      <w:lvlText w:val="o"/>
+      <w:lvlJc w:val="left"/>
+      <w:pPr>
+        <w:ind w:left="3600" w:hanging="360"/>
+      </w:pPr>
+      <w:rPr>
+        <w:rFonts w:ascii="Courier New" w:hAnsi="Courier New" w:hint="default"/>
+      </w:rPr>
+    </w:lvl>
+    <w:lvl w:ilvl="5" w:tplc="04090005" w:tentative="1">
+      <w:start w:val="1"/>
+      <w:numFmt w:val="bullet"/>
+      <w:lvlText w:val=""/>
+      <w:lvlJc w:val="left"/>
+      <w:pPr>
+        <w:ind w:left="4320" w:hanging="360"/>
+      </w:pPr>
+      <w:rPr>
+        <w:rFonts w:ascii="Wingdings" w:hAnsi="Wingdings" w:hint="default"/>
+      </w:rPr>
+    </w:lvl>
+    <w:lvl w:ilvl="6" w:tplc="04090001" w:tentative="1">
+      <w:start w:val="1"/>
+      <w:numFmt w:val="bullet"/>
+      <w:lvlText w:val=""/>
+      <w:lvlJc w:val="left"/>
+      <w:pPr>
+        <w:ind w:left="5040" w:hanging="360"/>
+      </w:pPr>
+      <w:rPr>
+        <w:rFonts w:ascii="Symbol" w:hAnsi="Symbol" w:hint="default"/>
+      </w:rPr>
+    </w:lvl>
+    <w:lvl w:ilvl="7" w:tplc="04090003" w:tentative="1">
+      <w:start w:val="1"/>
+      <w:numFmt w:val="bullet"/>
+      <w:lvlText w:val="o"/>
+      <w:lvlJc w:val="left"/>
+      <w:pPr>
+        <w:ind w:left="5760" w:hanging="360"/>
+      </w:pPr>
+      <w:rPr>
+        <w:rFonts w:ascii="Courier New" w:hAnsi="Courier New" w:hint="default"/>
+      </w:rPr>
+    </w:lvl>
+    <w:lvl w:ilvl="8" w:tplc="04090005" w:tentative="1">
+      <w:start w:val="1"/>
+      <w:numFmt w:val="bullet"/>
+      <w:lvlText w:val=""/>
+      <w:lvlJc w:val="left"/>
+      <w:pPr>
+        <w:ind w:left="6480" w:hanging="360"/>
+      </w:pPr>
+      <w:rPr>
+        <w:rFonts w:ascii="Wingdings" w:hAnsi="Wingdings" w:hint="default"/>
+      </w:rPr>
+    </w:lvl>
+  </w:abstractNum>
+  <w:num w:numId="1">
+    <w:abstractNumId w:val="1"/>
+  </w:num>
+  <w:num w:numId="2">
+    <w:abstractNumId w:val="0"/>
+  </w:num>
+</w:numbering>
 </file>
 
 <file path=word/styles.xml><?xml version="1.0" encoding="utf-8"?>
@@ -1544,6 +1914,17 @@
       <w:color w:val="0000FF" w:themeColor="hyperlink"/>
       <w:u w:val="single"/>
     </w:rPr>
+  </w:style>
+  <w:style w:type="paragraph" w:styleId="ListParagraph">
+    <w:name w:val="List Paragraph"/>
+    <w:basedOn w:val="Normal"/>
+    <w:uiPriority w:val="34"/>
+    <w:qFormat/>
+    <w:rsid w:val="00905ECA"/>
+    <w:pPr>
+      <w:ind w:left="720"/>
+      <w:contextualSpacing/>
+    </w:pPr>
   </w:style>
 </w:styles>
 </file>
@@ -1768,6 +2149,17 @@
       <w:color w:val="0000FF" w:themeColor="hyperlink"/>
       <w:u w:val="single"/>
     </w:rPr>
+  </w:style>
+  <w:style w:type="paragraph" w:styleId="ListParagraph">
+    <w:name w:val="List Paragraph"/>
+    <w:basedOn w:val="Normal"/>
+    <w:uiPriority w:val="34"/>
+    <w:qFormat/>
+    <w:rsid w:val="00905ECA"/>
+    <w:pPr>
+      <w:ind w:left="720"/>
+      <w:contextualSpacing/>
+    </w:pPr>
   </w:style>
 </w:styles>
 </file>

</xml_diff>